<commit_message>
added code for gateway
</commit_message>
<xml_diff>
--- a/Content/Microservice Architecture in Dotnet core Training Course Contents Day wise V2(Reviewed).docx
+++ b/Content/Microservice Architecture in Dotnet core Training Course Contents Day wise V2(Reviewed).docx
@@ -2047,14 +2047,16 @@
           <w:rFonts w:ascii="Times New Roman" w:eastAsia="Times New Roman" w:hAnsi="Times New Roman" w:cs="Times New Roman"/>
           <w:sz w:val="24"/>
           <w:szCs w:val="24"/>
-          <w:lang w:eastAsia="en-IN"/>
-        </w:rPr>
-      </w:pPr>
-      <w:r>
-        <w:rPr>
-          <w:rFonts w:ascii="Times New Roman" w:eastAsia="Times New Roman" w:hAnsi="Times New Roman" w:cs="Times New Roman"/>
-          <w:sz w:val="24"/>
-          <w:szCs w:val="24"/>
+          <w:highlight w:val="yellow"/>
+          <w:lang w:eastAsia="en-IN"/>
+        </w:rPr>
+      </w:pPr>
+      <w:r>
+        <w:rPr>
+          <w:rFonts w:ascii="Times New Roman" w:eastAsia="Times New Roman" w:hAnsi="Times New Roman" w:cs="Times New Roman"/>
+          <w:sz w:val="24"/>
+          <w:szCs w:val="24"/>
+          <w:highlight w:val="yellow"/>
           <w:lang w:eastAsia="en-IN"/>
         </w:rPr>
         <w:t>What is an API Gateway</w:t>
@@ -2072,14 +2074,16 @@
           <w:rFonts w:ascii="Times New Roman" w:eastAsia="Times New Roman" w:hAnsi="Times New Roman" w:cs="Times New Roman"/>
           <w:sz w:val="24"/>
           <w:szCs w:val="24"/>
-          <w:lang w:eastAsia="en-IN"/>
-        </w:rPr>
-      </w:pPr>
-      <w:r>
-        <w:rPr>
-          <w:rFonts w:ascii="Times New Roman" w:eastAsia="Times New Roman" w:hAnsi="Times New Roman" w:cs="Times New Roman"/>
-          <w:sz w:val="24"/>
-          <w:szCs w:val="24"/>
+          <w:highlight w:val="yellow"/>
+          <w:lang w:eastAsia="en-IN"/>
+        </w:rPr>
+      </w:pPr>
+      <w:r>
+        <w:rPr>
+          <w:rFonts w:ascii="Times New Roman" w:eastAsia="Times New Roman" w:hAnsi="Times New Roman" w:cs="Times New Roman"/>
+          <w:sz w:val="24"/>
+          <w:szCs w:val="24"/>
+          <w:highlight w:val="yellow"/>
           <w:lang w:eastAsia="en-IN"/>
         </w:rPr>
         <w:t>Overview of Ocelot</w:t>
@@ -2540,14 +2544,16 @@
           <w:rFonts w:ascii="Times New Roman" w:eastAsia="Times New Roman" w:hAnsi="Times New Roman" w:cs="Times New Roman"/>
           <w:sz w:val="24"/>
           <w:szCs w:val="24"/>
-          <w:lang w:eastAsia="en-IN"/>
-        </w:rPr>
-      </w:pPr>
-      <w:r>
-        <w:rPr>
-          <w:rFonts w:ascii="Times New Roman" w:eastAsia="Times New Roman" w:hAnsi="Times New Roman" w:cs="Times New Roman"/>
-          <w:sz w:val="24"/>
-          <w:szCs w:val="24"/>
+          <w:highlight w:val="yellow"/>
+          <w:lang w:eastAsia="en-IN"/>
+        </w:rPr>
+      </w:pPr>
+      <w:r>
+        <w:rPr>
+          <w:rFonts w:ascii="Times New Roman" w:eastAsia="Times New Roman" w:hAnsi="Times New Roman" w:cs="Times New Roman"/>
+          <w:sz w:val="24"/>
+          <w:szCs w:val="24"/>
+          <w:highlight w:val="yellow"/>
           <w:lang w:eastAsia="en-IN"/>
         </w:rPr>
         <w:t>Overview of Asynchronous Communication</w:t>
@@ -2565,14 +2571,16 @@
           <w:rFonts w:ascii="Times New Roman" w:eastAsia="Times New Roman" w:hAnsi="Times New Roman" w:cs="Times New Roman"/>
           <w:sz w:val="24"/>
           <w:szCs w:val="24"/>
-          <w:lang w:eastAsia="en-IN"/>
-        </w:rPr>
-      </w:pPr>
-      <w:r>
-        <w:rPr>
-          <w:rFonts w:ascii="Times New Roman" w:eastAsia="Times New Roman" w:hAnsi="Times New Roman" w:cs="Times New Roman"/>
-          <w:sz w:val="24"/>
-          <w:szCs w:val="24"/>
+          <w:highlight w:val="yellow"/>
+          <w:lang w:eastAsia="en-IN"/>
+        </w:rPr>
+      </w:pPr>
+      <w:r>
+        <w:rPr>
+          <w:rFonts w:ascii="Times New Roman" w:eastAsia="Times New Roman" w:hAnsi="Times New Roman" w:cs="Times New Roman"/>
+          <w:sz w:val="24"/>
+          <w:szCs w:val="24"/>
+          <w:highlight w:val="yellow"/>
           <w:lang w:eastAsia="en-IN"/>
         </w:rPr>
         <w:t>Using RabbitMQ for Asynchronous Communication</w:t>

</xml_diff>

<commit_message>
added auth layer by using identity server
</commit_message>
<xml_diff>
--- a/Content/Microservice Architecture in Dotnet core Training Course Contents Day wise V2(Reviewed).docx
+++ b/Content/Microservice Architecture in Dotnet core Training Course Contents Day wise V2(Reviewed).docx
@@ -1276,14 +1276,16 @@
           <w:rFonts w:ascii="Times New Roman" w:eastAsia="Times New Roman" w:hAnsi="Times New Roman" w:cs="Times New Roman"/>
           <w:sz w:val="24"/>
           <w:szCs w:val="24"/>
-          <w:lang w:eastAsia="en-IN"/>
-        </w:rPr>
-      </w:pPr>
-      <w:r>
-        <w:rPr>
-          <w:rFonts w:ascii="Times New Roman" w:eastAsia="Times New Roman" w:hAnsi="Times New Roman" w:cs="Times New Roman"/>
-          <w:sz w:val="24"/>
-          <w:szCs w:val="24"/>
+          <w:highlight w:val="yellow"/>
+          <w:lang w:eastAsia="en-IN"/>
+        </w:rPr>
+      </w:pPr>
+      <w:r>
+        <w:rPr>
+          <w:rFonts w:ascii="Times New Roman" w:eastAsia="Times New Roman" w:hAnsi="Times New Roman" w:cs="Times New Roman"/>
+          <w:sz w:val="24"/>
+          <w:szCs w:val="24"/>
+          <w:highlight w:val="yellow"/>
           <w:lang w:eastAsia="en-IN"/>
         </w:rPr>
         <w:t>Versioning API</w:t>
@@ -1293,6 +1295,7 @@
           <w:rFonts w:ascii="Times New Roman" w:eastAsia="Times New Roman" w:hAnsi="Times New Roman" w:cs="Times New Roman"/>
           <w:sz w:val="24"/>
           <w:szCs w:val="24"/>
+          <w:highlight w:val="yellow"/>
           <w:lang w:eastAsia="en-IN"/>
         </w:rPr>
         <w:t xml:space="preserve"> in Details as discussed</w:t>
@@ -2156,14 +2159,16 @@
           <w:rFonts w:ascii="Times New Roman" w:eastAsia="Times New Roman" w:hAnsi="Times New Roman" w:cs="Times New Roman"/>
           <w:sz w:val="24"/>
           <w:szCs w:val="24"/>
-          <w:lang w:eastAsia="en-IN"/>
-        </w:rPr>
-      </w:pPr>
-      <w:r>
-        <w:rPr>
-          <w:rFonts w:ascii="Times New Roman" w:eastAsia="Times New Roman" w:hAnsi="Times New Roman" w:cs="Times New Roman"/>
-          <w:sz w:val="24"/>
-          <w:szCs w:val="24"/>
+          <w:highlight w:val="yellow"/>
+          <w:lang w:eastAsia="en-IN"/>
+        </w:rPr>
+      </w:pPr>
+      <w:r>
+        <w:rPr>
+          <w:rFonts w:ascii="Times New Roman" w:eastAsia="Times New Roman" w:hAnsi="Times New Roman" w:cs="Times New Roman"/>
+          <w:sz w:val="24"/>
+          <w:szCs w:val="24"/>
+          <w:highlight w:val="yellow"/>
           <w:lang w:eastAsia="en-IN"/>
         </w:rPr>
         <w:t>Authentication and Authorization using Ocelot</w:t>
@@ -3079,14 +3084,16 @@
           <w:rFonts w:ascii="Times New Roman" w:eastAsia="Times New Roman" w:hAnsi="Times New Roman" w:cs="Times New Roman"/>
           <w:sz w:val="24"/>
           <w:szCs w:val="24"/>
-          <w:lang w:eastAsia="en-IN"/>
-        </w:rPr>
-      </w:pPr>
-      <w:r>
-        <w:rPr>
-          <w:rFonts w:ascii="Times New Roman" w:eastAsia="Times New Roman" w:hAnsi="Times New Roman" w:cs="Times New Roman"/>
-          <w:sz w:val="24"/>
-          <w:szCs w:val="24"/>
+          <w:highlight w:val="yellow"/>
+          <w:lang w:eastAsia="en-IN"/>
+        </w:rPr>
+      </w:pPr>
+      <w:r>
+        <w:rPr>
+          <w:rFonts w:ascii="Times New Roman" w:eastAsia="Times New Roman" w:hAnsi="Times New Roman" w:cs="Times New Roman"/>
+          <w:sz w:val="24"/>
+          <w:szCs w:val="24"/>
+          <w:highlight w:val="yellow"/>
           <w:lang w:eastAsia="en-IN"/>
         </w:rPr>
         <w:t>Implementing Service Discovery using Consul</w:t>

</xml_diff>